<commit_message>
Complete the Proposal and Plan Assignment
</commit_message>
<xml_diff>
--- a/Communication for the Workplace/Proposal and Plan - All Pathways - CLP Planning Form.docx
+++ b/Communication for the Workplace/Proposal and Plan - All Pathways - CLP Planning Form.docx
@@ -1533,21 +1533,7 @@
                 <w:rFonts w:ascii="Calibri" w:eastAsia="Cambria" w:hAnsi="Calibri" w:cs="Calibri"/>
                 <w:color w:val="595959" w:themeColor="text1" w:themeTint="A6"/>
               </w:rPr>
-              <w:t xml:space="preserve">, and hypothetical interview questions in the </w:t>
-            </w:r>
-            <w:r>
-              <w:rPr>
-                <w:rFonts w:ascii="Calibri" w:eastAsia="Cambria" w:hAnsi="Calibri" w:cs="Calibri"/>
-                <w:color w:val="595959" w:themeColor="text1" w:themeTint="A6"/>
-              </w:rPr>
-              <w:t xml:space="preserve">IT </w:t>
-            </w:r>
-            <w:r>
-              <w:rPr>
-                <w:rFonts w:ascii="Calibri" w:eastAsia="Cambria" w:hAnsi="Calibri" w:cs="Calibri"/>
-                <w:color w:val="595959" w:themeColor="text1" w:themeTint="A6"/>
-              </w:rPr>
-              <w:t>Industry each week. I will also record myself or practice in front of a mirror to observe my body language, tone, and eye contact, making adjustments based on what I notice.</w:t>
+              <w:t>, and hypothetical interview questions in the IT Industry each week. I will also record myself or practice in front of a mirror to observe my body language, tone, and eye contact, making adjustments based on what I notice.</w:t>
             </w:r>
           </w:p>
         </w:tc>
@@ -1763,38 +1749,43 @@
           </w:tcPr>
           <w:p>
             <w:pPr>
-              <w:rPr>
-                <w:rFonts w:ascii="Calibri" w:hAnsi="Calibri" w:cs="Calibri"/>
+              <w:spacing w:line="276" w:lineRule="auto"/>
+              <w:rPr>
+                <w:rFonts w:ascii="Calibri" w:eastAsia="Cambria" w:hAnsi="Calibri" w:cs="Calibri"/>
+                <w:color w:val="595959" w:themeColor="text1" w:themeTint="A6"/>
               </w:rPr>
             </w:pPr>
+            <w:r>
+              <w:rPr>
+                <w:rFonts w:ascii="Calibri" w:eastAsia="Cambria" w:hAnsi="Calibri" w:cs="Calibri"/>
+                <w:color w:val="595959" w:themeColor="text1" w:themeTint="A6"/>
+              </w:rPr>
+              <w:t xml:space="preserve">I would like to learn more about employers in the software development and digital solutions field. Some examples include Johnston Group, which focuses on technology-driven marketing and digital solutions, and Canada Life, which uses IT systems to manage insurance services and financial data. Researching these employers will help me understand different areas of IT applications and identify the specific skills each company values in new graduates. This insight will guide me in aligning my learning and experience with industry expectations. </w:t>
+            </w:r>
           </w:p>
           <w:p>
             <w:pPr>
-              <w:rPr>
-                <w:rFonts w:ascii="Calibri" w:hAnsi="Calibri" w:cs="Calibri"/>
+              <w:spacing w:line="276" w:lineRule="auto"/>
+              <w:rPr>
+                <w:rFonts w:ascii="Calibri" w:eastAsia="Cambria" w:hAnsi="Calibri" w:cs="Calibri"/>
+                <w:color w:val="595959" w:themeColor="text1" w:themeTint="A6"/>
               </w:rPr>
             </w:pPr>
-          </w:p>
-          <w:p>
-            <w:pPr>
-              <w:rPr>
-                <w:rFonts w:ascii="Calibri" w:hAnsi="Calibri" w:cs="Calibri"/>
-              </w:rPr>
-            </w:pPr>
-          </w:p>
-          <w:p>
-            <w:pPr>
-              <w:rPr>
-                <w:rFonts w:ascii="Calibri" w:hAnsi="Calibri" w:cs="Calibri"/>
-              </w:rPr>
-            </w:pPr>
-          </w:p>
-          <w:p>
-            <w:pPr>
-              <w:rPr>
-                <w:rFonts w:ascii="Calibri" w:hAnsi="Calibri" w:cs="Calibri"/>
-              </w:rPr>
-            </w:pPr>
+            <w:r>
+              <w:rPr>
+                <w:rFonts w:ascii="Calibri" w:eastAsia="Cambria" w:hAnsi="Calibri" w:cs="Calibri"/>
+                <w:color w:val="595959" w:themeColor="text1" w:themeTint="A6"/>
+              </w:rPr>
+              <w:t xml:space="preserve">For this section, I plan to review materials that support my CLP goals and improve my JRC skills. These include LinkedIn Learning courses such as “Interviewing Techniques” and “Communicating with </w:t>
+            </w:r>
+            <w:r>
+              <w:rPr>
+                <w:rFonts w:ascii="Calibri" w:eastAsia="Cambria" w:hAnsi="Calibri" w:cs="Calibri"/>
+                <w:color w:val="595959" w:themeColor="text1" w:themeTint="A6"/>
+              </w:rPr>
+              <w:lastRenderedPageBreak/>
+              <w:t>Confidence,” online articles about current software development trends from Indeed Career Guide and TechTarget, and YouTube tutorials on improving eye contact and body language in interviews. Utilizing these resources will help me strengthen my communication skills, deepen my understanding of the IT industry, and prepare more effectively for job applications and interviews.</w:t>
+            </w:r>
           </w:p>
         </w:tc>
       </w:tr>
@@ -1877,23 +1868,38 @@
           <w:p>
             <w:pPr>
               <w:rPr>
-                <w:rFonts w:ascii="Calibri" w:hAnsi="Calibri" w:cs="Calibri"/>
+                <w:rFonts w:ascii="Calibri" w:eastAsia="Cambria" w:hAnsi="Calibri" w:cs="Calibri"/>
+                <w:color w:val="595959" w:themeColor="text1" w:themeTint="A6"/>
               </w:rPr>
             </w:pPr>
-          </w:p>
-          <w:p>
-            <w:pPr>
-              <w:rPr>
-                <w:rFonts w:ascii="Calibri" w:hAnsi="Calibri" w:cs="Calibri"/>
-              </w:rPr>
-            </w:pPr>
-          </w:p>
-          <w:p>
-            <w:pPr>
-              <w:rPr>
-                <w:rFonts w:ascii="Calibri" w:hAnsi="Calibri" w:cs="Calibri"/>
-              </w:rPr>
-            </w:pPr>
+            <w:r>
+              <w:rPr>
+                <w:rFonts w:ascii="Calibri" w:eastAsia="Cambria" w:hAnsi="Calibri" w:cs="Calibri"/>
+                <w:color w:val="595959" w:themeColor="text1" w:themeTint="A6"/>
+              </w:rPr>
+              <w:t>For the Interactions assignment, I plan to meet with a Senior Software Engineer. I want to learn about their daily tasks, such as coding, debugging, conducting code reviews, and working with team members on projects. I am also interested in the tools and technologies they utilize daily for development, collaboration, and communication</w:t>
+            </w:r>
+            <w:r>
+              <w:rPr>
+                <w:rFonts w:ascii="Calibri" w:eastAsia="Cambria" w:hAnsi="Calibri" w:cs="Calibri"/>
+                <w:color w:val="595959" w:themeColor="text1" w:themeTint="A6"/>
+              </w:rPr>
+              <w:t xml:space="preserve">, even though I have some experience in this sector, I believe there must be have </w:t>
+            </w:r>
+            <w:r>
+              <w:rPr>
+                <w:rFonts w:ascii="Calibri" w:eastAsia="Cambria" w:hAnsi="Calibri" w:cs="Calibri"/>
+                <w:color w:val="595959" w:themeColor="text1" w:themeTint="A6"/>
+              </w:rPr>
+              <w:t>new things that I should adapt</w:t>
+            </w:r>
+            <w:r>
+              <w:rPr>
+                <w:rFonts w:ascii="Calibri" w:eastAsia="Cambria" w:hAnsi="Calibri" w:cs="Calibri"/>
+                <w:color w:val="595959" w:themeColor="text1" w:themeTint="A6"/>
+              </w:rPr>
+              <w:t>. Furthermore, I aim to understand the technical and communication skills they look for in new graduates, along with insights into career advancement and professional growth within the IT industry.</w:t>
+            </w:r>
           </w:p>
         </w:tc>
       </w:tr>
@@ -1945,30 +1951,45 @@
           <w:p>
             <w:pPr>
               <w:rPr>
-                <w:rFonts w:ascii="Calibri" w:hAnsi="Calibri" w:cs="Calibri"/>
+                <w:rFonts w:ascii="Calibri" w:eastAsia="Cambria" w:hAnsi="Calibri" w:cs="Calibri"/>
+                <w:color w:val="595959" w:themeColor="text1" w:themeTint="A6"/>
               </w:rPr>
             </w:pPr>
-          </w:p>
-          <w:p>
-            <w:pPr>
-              <w:rPr>
-                <w:rFonts w:ascii="Calibri" w:hAnsi="Calibri" w:cs="Calibri"/>
-              </w:rPr>
-            </w:pPr>
-          </w:p>
-          <w:p>
-            <w:pPr>
-              <w:rPr>
-                <w:rFonts w:ascii="Calibri" w:hAnsi="Calibri" w:cs="Calibri"/>
-              </w:rPr>
-            </w:pPr>
-          </w:p>
-          <w:p>
-            <w:pPr>
-              <w:rPr>
-                <w:rFonts w:ascii="Calibri" w:hAnsi="Calibri" w:cs="Calibri"/>
-              </w:rPr>
-            </w:pPr>
+            <w:r>
+              <w:rPr>
+                <w:rFonts w:ascii="Calibri" w:eastAsia="Cambria" w:hAnsi="Calibri" w:cs="Calibri"/>
+                <w:color w:val="595959" w:themeColor="text1" w:themeTint="A6"/>
+              </w:rPr>
+              <w:t xml:space="preserve">I do not plan to resubmit any components of my JRC. Although my interview did not go as well as I hoped, I have accepted the result as part of my learning </w:t>
+            </w:r>
+            <w:r>
+              <w:rPr>
+                <w:rFonts w:ascii="Calibri" w:eastAsia="Cambria" w:hAnsi="Calibri" w:cs="Calibri"/>
+                <w:color w:val="595959" w:themeColor="text1" w:themeTint="A6"/>
+              </w:rPr>
+              <w:t>journey</w:t>
+            </w:r>
+            <w:r>
+              <w:rPr>
+                <w:rFonts w:ascii="Calibri" w:eastAsia="Cambria" w:hAnsi="Calibri" w:cs="Calibri"/>
+                <w:color w:val="595959" w:themeColor="text1" w:themeTint="A6"/>
+              </w:rPr>
+              <w:t xml:space="preserve"> and will focus on improving</w:t>
+            </w:r>
+            <w:r>
+              <w:rPr>
+                <w:rFonts w:ascii="Calibri" w:eastAsia="Cambria" w:hAnsi="Calibri" w:cs="Calibri"/>
+                <w:color w:val="595959" w:themeColor="text1" w:themeTint="A6"/>
+              </w:rPr>
+              <w:t xml:space="preserve"> and adapting</w:t>
+            </w:r>
+            <w:r>
+              <w:rPr>
+                <w:rFonts w:ascii="Calibri" w:eastAsia="Cambria" w:hAnsi="Calibri" w:cs="Calibri"/>
+                <w:color w:val="595959" w:themeColor="text1" w:themeTint="A6"/>
+              </w:rPr>
+              <w:t xml:space="preserve"> my communication and interview skills for future opportunities.</w:t>
+            </w:r>
           </w:p>
         </w:tc>
       </w:tr>

</xml_diff>